<commit_message>
Ejercicio 4 hasta el B
</commit_message>
<xml_diff>
--- a/TP01 - WORD.docx
+++ b/TP01 - WORD.docx
@@ -297,7 +297,7 @@
                 <v:shape id="ole_rId3" type="_x0000_tole_rId3" style="width:78.1pt;height:44.85pt;mso-wrap-distance-right:0pt" filled="f" o:ole="">
                   <v:imagedata r:id="rId4" o:title=""/>
                 </v:shape>
-                <o:OLEObject Type="Embed" ProgID="PBrush" ShapeID="ole_rId3" DrawAspect="Content" ObjectID="_1460783780" r:id="rId3"/>
+                <o:OLEObject Type="Embed" ProgID="PBrush" ShapeID="ole_rId3" DrawAspect="Content" ObjectID="_1127883736" r:id="rId3"/>
               </w:object>
             </w:r>
           </w:p>
@@ -2203,7 +2203,31 @@
           <w:sz w:val="22"/>
           <w:u w:val="none"/>
         </w:rPr>
-        <w:t>Si A=2, B=5, C= 3, X=1; Y=4</w:t>
+        <w:t xml:space="preserve">Si A=2, B=5, C= 3, </w:t>
+      </w:r>
+      <w:r>
+        <w:rPr>
+          <w:rFonts w:ascii="Cambria Math" w:hAnsi="Cambria Math"/>
+          <w:i/>
+          <w:iCs/>
+          <w:strike w:val="false"/>
+          <w:dstrike w:val="false"/>
+          <w:sz w:val="22"/>
+          <w:u w:val="none"/>
+        </w:rPr>
+        <w:t>D=6,</w:t>
+      </w:r>
+      <w:r>
+        <w:rPr>
+          <w:rFonts w:ascii="Cambria Math" w:hAnsi="Cambria Math"/>
+          <w:i/>
+          <w:iCs/>
+          <w:strike w:val="false"/>
+          <w:dstrike w:val="false"/>
+          <w:sz w:val="22"/>
+          <w:u w:val="none"/>
+        </w:rPr>
+        <w:t xml:space="preserve"> X=1; Y=4</w:t>
       </w:r>
     </w:p>
     <w:p>
@@ -2365,7 +2389,149 @@
           <w:sz w:val="22"/>
           <w:u w:val="none"/>
         </w:rPr>
-        <w:t xml:space="preserve">3 * X ^ 4 – 5 * X ^ 3 + X 12 – 17 </w:t>
+        <w:t>3 * X ^ 4 – 5 * X ^ 3 + X</w:t>
+      </w:r>
+      <w:r>
+        <w:rPr>
+          <w:rFonts w:ascii="Cambria Math" w:hAnsi="Cambria Math"/>
+          <w:b w:val="false"/>
+          <w:strike w:val="false"/>
+          <w:dstrike w:val="false"/>
+          <w:sz w:val="22"/>
+          <w:u w:val="none"/>
+        </w:rPr>
+        <w:t>*</w:t>
+      </w:r>
+      <w:r>
+        <w:rPr>
+          <w:rFonts w:ascii="Cambria Math" w:hAnsi="Cambria Math"/>
+          <w:b w:val="false"/>
+          <w:strike w:val="false"/>
+          <w:dstrike w:val="false"/>
+          <w:sz w:val="22"/>
+          <w:u w:val="none"/>
+        </w:rPr>
+        <w:t xml:space="preserve">12 – 17 </w:t>
+      </w:r>
+    </w:p>
+    <w:p>
+      <w:pPr>
+        <w:pStyle w:val="Default"/>
+        <w:numPr>
+          <w:ilvl w:val="0"/>
+          <w:numId w:val="1"/>
+        </w:numPr>
+        <w:spacing w:before="0" w:after="210"/>
+        <w:ind w:hanging="0" w:left="0"/>
+        <w:jc w:val="center"/>
+        <w:rPr/>
+      </w:pPr>
+      <w:r>
+        <w:rPr>
+          <w:rFonts w:ascii="Cambria Math" w:hAnsi="Cambria Math"/>
+          <w:b w:val="false"/>
+          <w:strike w:val="false"/>
+          <w:dstrike w:val="false"/>
+          <w:sz w:val="22"/>
+          <w:u w:val="none"/>
+        </w:rPr>
+        <w:t>3*1² – 5*1³ + 1*12 – 17</w:t>
+      </w:r>
+    </w:p>
+    <w:p>
+      <w:pPr>
+        <w:pStyle w:val="Default"/>
+        <w:numPr>
+          <w:ilvl w:val="0"/>
+          <w:numId w:val="1"/>
+        </w:numPr>
+        <w:spacing w:before="0" w:after="210"/>
+        <w:ind w:hanging="0" w:left="0"/>
+        <w:jc w:val="center"/>
+        <w:rPr/>
+      </w:pPr>
+      <w:r>
+        <w:rPr>
+          <w:rFonts w:ascii="Cambria Math" w:hAnsi="Cambria Math"/>
+          <w:b w:val="false"/>
+          <w:strike w:val="false"/>
+          <w:dstrike w:val="false"/>
+          <w:sz w:val="22"/>
+          <w:u w:val="none"/>
+        </w:rPr>
+        <w:t>3 – 5 + 12 – 17</w:t>
+      </w:r>
+    </w:p>
+    <w:p>
+      <w:pPr>
+        <w:pStyle w:val="Default"/>
+        <w:numPr>
+          <w:ilvl w:val="0"/>
+          <w:numId w:val="1"/>
+        </w:numPr>
+        <w:spacing w:before="0" w:after="210"/>
+        <w:ind w:hanging="0" w:left="0"/>
+        <w:jc w:val="center"/>
+        <w:rPr/>
+      </w:pPr>
+      <w:r>
+        <w:rPr>
+          <w:rFonts w:ascii="Cambria Math" w:hAnsi="Cambria Math"/>
+          <w:b w:val="false"/>
+          <w:strike w:val="false"/>
+          <w:dstrike w:val="false"/>
+          <w:sz w:val="22"/>
+          <w:u w:val="none"/>
+        </w:rPr>
+        <w:t>-2 +12 -17</w:t>
+      </w:r>
+    </w:p>
+    <w:p>
+      <w:pPr>
+        <w:pStyle w:val="Default"/>
+        <w:numPr>
+          <w:ilvl w:val="0"/>
+          <w:numId w:val="1"/>
+        </w:numPr>
+        <w:spacing w:before="0" w:after="210"/>
+        <w:ind w:hanging="0" w:left="0"/>
+        <w:jc w:val="center"/>
+        <w:rPr/>
+      </w:pPr>
+      <w:r>
+        <w:rPr>
+          <w:rFonts w:ascii="Cambria Math" w:hAnsi="Cambria Math"/>
+          <w:b w:val="false"/>
+          <w:strike w:val="false"/>
+          <w:dstrike w:val="false"/>
+          <w:sz w:val="22"/>
+          <w:u w:val="none"/>
+        </w:rPr>
+        <w:t>10 -17</w:t>
+      </w:r>
+    </w:p>
+    <w:p>
+      <w:pPr>
+        <w:pStyle w:val="Default"/>
+        <w:numPr>
+          <w:ilvl w:val="0"/>
+          <w:numId w:val="1"/>
+        </w:numPr>
+        <w:spacing w:before="0" w:after="210"/>
+        <w:ind w:hanging="0" w:left="0"/>
+        <w:jc w:val="center"/>
+        <w:rPr/>
+      </w:pPr>
+      <w:r>
+        <w:rPr>
+          <w:rFonts w:ascii="Cambria Math" w:hAnsi="Cambria Math"/>
+          <w:b w:val="false"/>
+          <w:strike w:val="false"/>
+          <w:dstrike w:val="false"/>
+          <w:sz w:val="22"/>
+          <w:u w:val="none"/>
+        </w:rPr>
+        <w:t>-7</w:t>
       </w:r>
     </w:p>
     <w:p>
@@ -3110,7 +3276,7 @@
               <v:shape id="ole_rId2" type="_x0000_tole_rId2" style="width:78.1pt;height:44.85pt;mso-wrap-distance-right:0pt" filled="f" o:ole="">
                 <v:imagedata r:id="rId3" o:title=""/>
               </v:shape>
-              <o:OLEObject Type="Embed" ProgID="" ShapeID="ole_rId2" DrawAspect="Content" ObjectID="_1217648810" r:id="rId2"/>
+              <o:OLEObject Type="Embed" ProgID="" ShapeID="ole_rId2" DrawAspect="Content" ObjectID="_35573118" r:id="rId2"/>
             </w:object>
           </w:r>
         </w:p>
@@ -3667,7 +3833,7 @@
               <v:shape id="ole_rId2" type="_x0000_tole_rId2" style="width:78.1pt;height:44.85pt;mso-wrap-distance-right:0pt" filled="f" o:ole="">
                 <v:imagedata r:id="rId3" o:title=""/>
               </v:shape>
-              <o:OLEObject Type="Embed" ProgID="PBrush" ShapeID="ole_rId2" DrawAspect="Content" ObjectID="_698545786" r:id="rId2"/>
+              <o:OLEObject Type="Embed" ProgID="PBrush" ShapeID="ole_rId2" DrawAspect="Content" ObjectID="_513989104" r:id="rId2"/>
             </w:object>
           </w:r>
         </w:p>
@@ -3963,7 +4129,7 @@
               <v:shape id="ole_rId2" type="_x0000_tole_rId2" style="width:78.1pt;height:44.85pt;mso-wrap-distance-right:0pt" filled="f" o:ole="">
                 <v:imagedata r:id="rId3" o:title=""/>
               </v:shape>
-              <o:OLEObject Type="Embed" ProgID="" ShapeID="ole_rId2" DrawAspect="Content" ObjectID="_366507880" r:id="rId2"/>
+              <o:OLEObject Type="Embed" ProgID="" ShapeID="ole_rId2" DrawAspect="Content" ObjectID="_1353156697" r:id="rId2"/>
             </w:object>
           </w:r>
         </w:p>

</xml_diff>